<commit_message>
fear : minor fix to documentation
</commit_message>
<xml_diff>
--- a/IKP_Dokumentacija.docx
+++ b/IKP_Dokumentacija.docx
@@ -6,13 +6,15 @@
       <w:pPr>
         <w:jc w:val="center"/>
         <w:rPr>
-          <w:sz w:val="40"/>
-          <w:szCs w:val="40"/>
-          <w:lang w:val="en-US"/>
-        </w:rPr>
-      </w:pPr>
-      <w:r>
-        <w:rPr>
+          <w:rFonts w:ascii="Arial" w:hAnsi="Arial" w:cs="Arial"/>
+          <w:sz w:val="40"/>
+          <w:szCs w:val="40"/>
+          <w:lang w:val="en-US"/>
+        </w:rPr>
+      </w:pPr>
+      <w:r>
+        <w:rPr>
+          <w:rFonts w:ascii="Arial" w:hAnsi="Arial" w:cs="Arial"/>
           <w:sz w:val="40"/>
           <w:szCs w:val="40"/>
           <w:lang w:val="en-US"/>
@@ -22,6 +24,7 @@
       <w:proofErr w:type="spellStart"/>
       <w:r>
         <w:rPr>
+          <w:rFonts w:ascii="Arial" w:hAnsi="Arial" w:cs="Arial"/>
           <w:sz w:val="40"/>
           <w:szCs w:val="40"/>
           <w:lang w:val="en-US"/>
@@ -34,13 +37,15 @@
       <w:pPr>
         <w:jc w:val="center"/>
         <w:rPr>
-          <w:sz w:val="40"/>
-          <w:szCs w:val="40"/>
-          <w:lang w:val="en-US"/>
-        </w:rPr>
-      </w:pPr>
-      <w:r>
-        <w:rPr>
+          <w:rFonts w:ascii="Arial" w:hAnsi="Arial" w:cs="Arial"/>
+          <w:sz w:val="40"/>
+          <w:szCs w:val="40"/>
+          <w:lang w:val="en-US"/>
+        </w:rPr>
+      </w:pPr>
+      <w:r>
+        <w:rPr>
+          <w:rFonts w:ascii="Arial" w:hAnsi="Arial" w:cs="Arial"/>
           <w:sz w:val="40"/>
           <w:szCs w:val="40"/>
           <w:lang w:val="en-US"/>
@@ -52,6 +57,7 @@
       <w:pPr>
         <w:jc w:val="center"/>
         <w:rPr>
+          <w:rFonts w:ascii="Arial" w:hAnsi="Arial" w:cs="Arial"/>
           <w:sz w:val="40"/>
           <w:szCs w:val="40"/>
           <w:lang w:val="en-US"/>
@@ -60,6 +66,7 @@
       <w:proofErr w:type="spellStart"/>
       <w:r>
         <w:rPr>
+          <w:rFonts w:ascii="Arial" w:hAnsi="Arial" w:cs="Arial"/>
           <w:sz w:val="40"/>
           <w:szCs w:val="40"/>
           <w:lang w:val="en-US"/>
@@ -69,6 +76,7 @@
       <w:proofErr w:type="spellEnd"/>
       <w:r>
         <w:rPr>
+          <w:rFonts w:ascii="Arial" w:hAnsi="Arial" w:cs="Arial"/>
           <w:sz w:val="40"/>
           <w:szCs w:val="40"/>
           <w:lang w:val="en-US"/>
@@ -80,6 +88,7 @@
       <w:pPr>
         <w:jc w:val="center"/>
         <w:rPr>
+          <w:rFonts w:ascii="Arial" w:hAnsi="Arial" w:cs="Arial"/>
           <w:sz w:val="40"/>
           <w:szCs w:val="40"/>
           <w:lang w:val="en-US"/>
@@ -90,6 +99,7 @@
       <w:pPr>
         <w:jc w:val="center"/>
         <w:rPr>
+          <w:rFonts w:ascii="Arial" w:hAnsi="Arial" w:cs="Arial"/>
           <w:sz w:val="40"/>
           <w:szCs w:val="40"/>
           <w:lang w:val="en-US"/>
@@ -98,6 +108,7 @@
       <w:proofErr w:type="spellStart"/>
       <w:r>
         <w:rPr>
+          <w:rFonts w:ascii="Arial" w:hAnsi="Arial" w:cs="Arial"/>
           <w:sz w:val="40"/>
           <w:szCs w:val="40"/>
           <w:lang w:val="en-US"/>
@@ -107,6 +118,7 @@
       <w:proofErr w:type="spellEnd"/>
       <w:r>
         <w:rPr>
+          <w:rFonts w:ascii="Arial" w:hAnsi="Arial" w:cs="Arial"/>
           <w:sz w:val="40"/>
           <w:szCs w:val="40"/>
           <w:lang w:val="en-US"/>
@@ -118,6 +130,7 @@
       <w:pPr>
         <w:jc w:val="center"/>
         <w:rPr>
+          <w:rFonts w:ascii="Arial" w:hAnsi="Arial" w:cs="Arial"/>
           <w:sz w:val="40"/>
           <w:szCs w:val="40"/>
           <w:lang w:val="en-US"/>
@@ -126,6 +139,7 @@
       <w:proofErr w:type="spellStart"/>
       <w:r>
         <w:rPr>
+          <w:rFonts w:ascii="Arial" w:hAnsi="Arial" w:cs="Arial"/>
           <w:sz w:val="40"/>
           <w:szCs w:val="40"/>
           <w:lang w:val="en-US"/>
@@ -135,6 +149,7 @@
       <w:proofErr w:type="spellEnd"/>
       <w:r>
         <w:rPr>
+          <w:rFonts w:ascii="Arial" w:hAnsi="Arial" w:cs="Arial"/>
           <w:sz w:val="40"/>
           <w:szCs w:val="40"/>
           <w:lang w:val="en-US"/>
@@ -144,6 +159,7 @@
       <w:proofErr w:type="spellStart"/>
       <w:r>
         <w:rPr>
+          <w:rFonts w:ascii="Arial" w:hAnsi="Arial" w:cs="Arial"/>
           <w:sz w:val="40"/>
           <w:szCs w:val="40"/>
           <w:lang w:val="en-US"/>
@@ -153,6 +169,7 @@
       <w:proofErr w:type="spellEnd"/>
       <w:r>
         <w:rPr>
+          <w:rFonts w:ascii="Arial" w:hAnsi="Arial" w:cs="Arial"/>
           <w:sz w:val="40"/>
           <w:szCs w:val="40"/>
           <w:lang w:val="en-US"/>
@@ -164,6 +181,7 @@
       <w:pPr>
         <w:jc w:val="center"/>
         <w:rPr>
+          <w:rFonts w:ascii="Arial" w:hAnsi="Arial" w:cs="Arial"/>
           <w:sz w:val="40"/>
           <w:szCs w:val="40"/>
           <w:lang w:val="en-US"/>
@@ -172,6 +190,7 @@
       <w:proofErr w:type="spellStart"/>
       <w:r>
         <w:rPr>
+          <w:rFonts w:ascii="Arial" w:hAnsi="Arial" w:cs="Arial"/>
           <w:sz w:val="40"/>
           <w:szCs w:val="40"/>
           <w:lang w:val="en-US"/>
@@ -181,6 +200,7 @@
       <w:proofErr w:type="spellEnd"/>
       <w:r>
         <w:rPr>
+          <w:rFonts w:ascii="Arial" w:hAnsi="Arial" w:cs="Arial"/>
           <w:sz w:val="40"/>
           <w:szCs w:val="40"/>
           <w:lang w:val="en-US"/>
@@ -192,6 +212,7 @@
       <w:pPr>
         <w:jc w:val="center"/>
         <w:rPr>
+          <w:rFonts w:ascii="Arial" w:hAnsi="Arial" w:cs="Arial"/>
           <w:sz w:val="40"/>
           <w:szCs w:val="40"/>
           <w:lang w:val="en-US"/>
@@ -202,6 +223,7 @@
       <w:pPr>
         <w:jc w:val="center"/>
         <w:rPr>
+          <w:rFonts w:ascii="Arial" w:hAnsi="Arial" w:cs="Arial"/>
           <w:sz w:val="40"/>
           <w:szCs w:val="40"/>
           <w:lang w:val="en-US"/>
@@ -210,6 +232,7 @@
       <w:proofErr w:type="spellStart"/>
       <w:r>
         <w:rPr>
+          <w:rFonts w:ascii="Arial" w:hAnsi="Arial" w:cs="Arial"/>
           <w:sz w:val="40"/>
           <w:szCs w:val="40"/>
           <w:lang w:val="en-US"/>
@@ -219,6 +242,7 @@
       <w:proofErr w:type="spellEnd"/>
       <w:r>
         <w:rPr>
+          <w:rFonts w:ascii="Arial" w:hAnsi="Arial" w:cs="Arial"/>
           <w:sz w:val="40"/>
           <w:szCs w:val="40"/>
           <w:lang w:val="en-US"/>
@@ -230,13 +254,15 @@
       <w:pPr>
         <w:jc w:val="center"/>
         <w:rPr>
-          <w:sz w:val="40"/>
-          <w:szCs w:val="40"/>
-          <w:lang w:val="en-US"/>
-        </w:rPr>
-      </w:pPr>
-      <w:r>
-        <w:rPr>
+          <w:rFonts w:ascii="Arial" w:hAnsi="Arial" w:cs="Arial"/>
+          <w:sz w:val="40"/>
+          <w:szCs w:val="40"/>
+          <w:lang w:val="en-US"/>
+        </w:rPr>
+      </w:pPr>
+      <w:r>
+        <w:rPr>
+          <w:rFonts w:ascii="Arial" w:hAnsi="Arial" w:cs="Arial"/>
           <w:sz w:val="40"/>
           <w:szCs w:val="40"/>
           <w:lang w:val="en-US"/>
@@ -246,6 +272,7 @@
       <w:proofErr w:type="spellStart"/>
       <w:r>
         <w:rPr>
+          <w:rFonts w:ascii="Arial" w:hAnsi="Arial" w:cs="Arial"/>
           <w:sz w:val="40"/>
           <w:szCs w:val="40"/>
           <w:lang w:val="en-US"/>
@@ -258,6 +285,7 @@
       <w:pPr>
         <w:jc w:val="center"/>
         <w:rPr>
+          <w:rFonts w:ascii="Arial" w:hAnsi="Arial" w:cs="Arial"/>
           <w:sz w:val="40"/>
           <w:szCs w:val="40"/>
           <w:lang w:val="en-US"/>
@@ -268,6 +296,7 @@
       <w:pPr>
         <w:jc w:val="center"/>
         <w:rPr>
+          <w:rFonts w:ascii="Arial" w:hAnsi="Arial" w:cs="Arial"/>
           <w:sz w:val="40"/>
           <w:szCs w:val="40"/>
           <w:lang w:val="en-US"/>
@@ -276,6 +305,7 @@
       <w:proofErr w:type="spellStart"/>
       <w:r>
         <w:rPr>
+          <w:rFonts w:ascii="Arial" w:hAnsi="Arial" w:cs="Arial"/>
           <w:sz w:val="40"/>
           <w:szCs w:val="40"/>
           <w:lang w:val="en-US"/>
@@ -285,6 +315,7 @@
       <w:proofErr w:type="spellEnd"/>
       <w:r>
         <w:rPr>
+          <w:rFonts w:ascii="Arial" w:hAnsi="Arial" w:cs="Arial"/>
           <w:sz w:val="40"/>
           <w:szCs w:val="40"/>
           <w:lang w:val="en-US"/>
@@ -294,6 +325,7 @@
       <w:proofErr w:type="spellStart"/>
       <w:r>
         <w:rPr>
+          <w:rFonts w:ascii="Arial" w:hAnsi="Arial" w:cs="Arial"/>
           <w:sz w:val="40"/>
           <w:szCs w:val="40"/>
           <w:lang w:val="en-US"/>
@@ -303,6 +335,7 @@
       <w:proofErr w:type="spellEnd"/>
       <w:r>
         <w:rPr>
+          <w:rFonts w:ascii="Arial" w:hAnsi="Arial" w:cs="Arial"/>
           <w:sz w:val="40"/>
           <w:szCs w:val="40"/>
           <w:lang w:val="en-US"/>
@@ -917,6 +950,8 @@
           <w:szCs w:val="40"/>
         </w:rPr>
       </w:pPr>
+      <w:bookmarkStart w:id="0" w:name="_GoBack"/>
+      <w:bookmarkEnd w:id="0"/>
     </w:p>
     <w:p>
       <w:pPr>
@@ -1125,8 +1160,8 @@
         </w:rPr>
         <w:drawing>
           <wp:inline distT="0" distB="0" distL="0" distR="0">
-            <wp:extent cx="5212080" cy="2194560"/>
-            <wp:effectExtent l="0" t="0" r="7620" b="0"/>
+            <wp:extent cx="4528868" cy="1906892"/>
+            <wp:effectExtent l="0" t="0" r="5080" b="0"/>
             <wp:docPr id="5" name="Picture 5"/>
             <wp:cNvGraphicFramePr>
               <a:graphicFrameLocks xmlns:a="http://schemas.openxmlformats.org/drawingml/2006/main" noChangeAspect="1"/>
@@ -1156,7 +1191,7 @@
                   <pic:spPr bwMode="auto">
                     <a:xfrm>
                       <a:off x="0" y="0"/>
-                      <a:ext cx="5212080" cy="2194560"/>
+                      <a:ext cx="4530346" cy="1907514"/>
                     </a:xfrm>
                     <a:prstGeom prst="rect">
                       <a:avLst/>
@@ -1225,6 +1260,7 @@
           <w:sz w:val="24"/>
           <w:szCs w:val="40"/>
         </w:rPr>
+        <w:lastRenderedPageBreak/>
         <w:tab/>
       </w:r>
       <w:r>
@@ -1233,16 +1269,85 @@
           <w:szCs w:val="40"/>
         </w:rPr>
         <w:tab/>
-        <w:t xml:space="preserve">Ovde Load Balancer proverava da li treba da ugasi ili upali workera, Ako je kružni </w:t>
-      </w:r>
-      <w:bookmarkStart w:id="0" w:name="_GoBack"/>
-      <w:bookmarkEnd w:id="0"/>
-      <w:r>
-        <w:rPr>
-          <w:sz w:val="24"/>
-          <w:szCs w:val="40"/>
-        </w:rPr>
-        <w:t>buffer popunjen preko 70%, kreira se novi worker ako nije već kreirano maximalan broj workera. Ako je nivo popunjenosti iznad 30% onda gasi sledećeg worker-a koji se javi da je slobodan.</w:t>
+      </w:r>
+      <w:r>
+        <w:rPr>
+          <w:noProof/>
+          <w:sz w:val="24"/>
+          <w:szCs w:val="40"/>
+          <w:lang w:val="en-US"/>
+        </w:rPr>
+        <w:drawing>
+          <wp:inline distT="0" distB="0" distL="0" distR="0">
+            <wp:extent cx="4623758" cy="3019768"/>
+            <wp:effectExtent l="0" t="0" r="5715" b="9525"/>
+            <wp:docPr id="6" name="Picture 6"/>
+            <wp:cNvGraphicFramePr>
+              <a:graphicFrameLocks xmlns:a="http://schemas.openxmlformats.org/drawingml/2006/main" noChangeAspect="1"/>
+            </wp:cNvGraphicFramePr>
+            <a:graphic xmlns:a="http://schemas.openxmlformats.org/drawingml/2006/main">
+              <a:graphicData uri="http://schemas.openxmlformats.org/drawingml/2006/picture">
+                <pic:pic xmlns:pic="http://schemas.openxmlformats.org/drawingml/2006/picture">
+                  <pic:nvPicPr>
+                    <pic:cNvPr id="0" name="Picture 6"/>
+                    <pic:cNvPicPr>
+                      <a:picLocks noChangeAspect="1" noChangeArrowheads="1"/>
+                    </pic:cNvPicPr>
+                  </pic:nvPicPr>
+                  <pic:blipFill>
+                    <a:blip r:embed="rId10">
+                      <a:extLst>
+                        <a:ext uri="{28A0092B-C50C-407E-A947-70E740481C1C}">
+                          <a14:useLocalDpi xmlns:a14="http://schemas.microsoft.com/office/drawing/2010/main" val="0"/>
+                        </a:ext>
+                      </a:extLst>
+                    </a:blip>
+                    <a:srcRect/>
+                    <a:stretch>
+                      <a:fillRect/>
+                    </a:stretch>
+                  </pic:blipFill>
+                  <pic:spPr bwMode="auto">
+                    <a:xfrm>
+                      <a:off x="0" y="0"/>
+                      <a:ext cx="4626833" cy="3021776"/>
+                    </a:xfrm>
+                    <a:prstGeom prst="rect">
+                      <a:avLst/>
+                    </a:prstGeom>
+                    <a:noFill/>
+                    <a:ln>
+                      <a:noFill/>
+                    </a:ln>
+                  </pic:spPr>
+                </pic:pic>
+              </a:graphicData>
+            </a:graphic>
+          </wp:inline>
+        </w:drawing>
+      </w:r>
+    </w:p>
+    <w:p>
+      <w:pPr>
+        <w:rPr>
+          <w:sz w:val="24"/>
+          <w:szCs w:val="40"/>
+        </w:rPr>
+      </w:pPr>
+    </w:p>
+    <w:p>
+      <w:pPr>
+        <w:rPr>
+          <w:sz w:val="24"/>
+          <w:szCs w:val="40"/>
+        </w:rPr>
+      </w:pPr>
+      <w:r>
+        <w:rPr>
+          <w:sz w:val="24"/>
+          <w:szCs w:val="40"/>
+        </w:rPr>
+        <w:t>Ovde Load Balancer proverava da li treba da ugasi ili upali workera, Ako je kružni buffer popunjen preko 70%, kreira se novi worker ako nije već kreirano maximalan broj workera. Ako je nivo popunjenosti iznad 30% onda gasi sledećeg worker-a koji se javi da je slobodan.</w:t>
       </w:r>
     </w:p>
     <w:p>
@@ -1274,33 +1379,82 @@
     </w:p>
     <w:p>
       <w:pPr>
-        <w:rPr>
-          <w:sz w:val="40"/>
-          <w:szCs w:val="40"/>
-        </w:rPr>
-      </w:pPr>
-    </w:p>
-    <w:p>
-      <w:pPr>
-        <w:rPr>
-          <w:sz w:val="24"/>
-          <w:szCs w:val="40"/>
-        </w:rPr>
-      </w:pPr>
-      <w:r>
-        <w:rPr>
-          <w:sz w:val="24"/>
-          <w:szCs w:val="40"/>
-        </w:rPr>
-        <w:t xml:space="preserve">Proces koji radi u pozadini zajedno sa Load Balancerom je response process koji pristupa istoj listi zahteva kojoj pristupa i Load Balancer, to je losta gotovih zahteva. Response proces vrši </w:t>
-      </w:r>
-      <w:r>
-        <w:rPr>
-          <w:sz w:val="24"/>
-          <w:szCs w:val="40"/>
-        </w:rPr>
-        <w:lastRenderedPageBreak/>
-        <w:t>jednostavan algoritam gde proverava da li ima gotovih procesa i ako ima vrati klijentu poruku pomoću SOCKET* elementa koji se nalazi u samom zahtevu.</w:t>
+        <w:pStyle w:val="ListParagraph"/>
+        <w:numPr>
+          <w:ilvl w:val="1"/>
+          <w:numId w:val="3"/>
+        </w:numPr>
+        <w:rPr>
+          <w:sz w:val="24"/>
+          <w:szCs w:val="40"/>
+        </w:rPr>
+      </w:pPr>
+      <w:r>
+        <w:rPr>
+          <w:sz w:val="24"/>
+          <w:szCs w:val="40"/>
+        </w:rPr>
+        <w:t>U ovom delu algoritma se isto radi gašenje worker-a ako je to potrebno da se uradi</w:t>
+      </w:r>
+      <w:r>
+        <w:rPr>
+          <w:sz w:val="24"/>
+          <w:szCs w:val="40"/>
+        </w:rPr>
+        <w:t xml:space="preserve"> </w:t>
+      </w:r>
+    </w:p>
+    <w:p>
+      <w:pPr>
+        <w:rPr>
+          <w:sz w:val="40"/>
+          <w:szCs w:val="40"/>
+        </w:rPr>
+      </w:pPr>
+    </w:p>
+    <w:p>
+      <w:pPr>
+        <w:rPr>
+          <w:sz w:val="40"/>
+          <w:szCs w:val="40"/>
+        </w:rPr>
+      </w:pPr>
+    </w:p>
+    <w:p>
+      <w:pPr>
+        <w:rPr>
+          <w:sz w:val="40"/>
+          <w:szCs w:val="40"/>
+        </w:rPr>
+      </w:pPr>
+    </w:p>
+    <w:p>
+      <w:pPr>
+        <w:rPr>
+          <w:sz w:val="24"/>
+          <w:szCs w:val="40"/>
+        </w:rPr>
+      </w:pPr>
+      <w:r>
+        <w:rPr>
+          <w:sz w:val="24"/>
+          <w:szCs w:val="40"/>
+        </w:rPr>
+        <w:t>Proces koji radi u pozadini zajedno sa Load Balancerom je response process koji pristupa istoj listi zahteva kojoj pristupa i Load Balancer, t</w:t>
+      </w:r>
+      <w:r>
+        <w:rPr>
+          <w:sz w:val="24"/>
+          <w:szCs w:val="40"/>
+        </w:rPr>
+        <w:t>o je li</w:t>
+      </w:r>
+      <w:r>
+        <w:rPr>
+          <w:sz w:val="24"/>
+          <w:szCs w:val="40"/>
+        </w:rPr>
+        <w:t>sta gotovih zahteva. Response proces vrši jednostavan algoritam gde proverava da li ima gotovih procesa i ako ima vrati klijentu poruku pomoću SOCKET* elementa koji se nalazi u samom zahtevu.</w:t>
       </w:r>
     </w:p>
     <w:p>
@@ -1407,7 +1561,42 @@
           <w:sz w:val="24"/>
           <w:szCs w:val="40"/>
         </w:rPr>
-        <w:t>Zauzeće memorije od strane Load Balancer aplikacije je bilo fiknso tokom izvršavanja čitavog programa na 20 MB, klijenti su takođe svaki zauzimali po 20 MB memorije.</w:t>
+        <w:t>Zauzeće memorije od strane Load Balan</w:t>
+      </w:r>
+      <w:r>
+        <w:rPr>
+          <w:sz w:val="24"/>
+          <w:szCs w:val="40"/>
+        </w:rPr>
+        <w:t>cer aplikacije je bilo konzistentno pre i posle izvršavanja rada klijenata, to jest nije bilo curenje memorije</w:t>
+      </w:r>
+      <w:r>
+        <w:rPr>
+          <w:sz w:val="24"/>
+          <w:szCs w:val="40"/>
+        </w:rPr>
+        <w:t xml:space="preserve"> i zauzeće je bilo privatljivo</w:t>
+      </w:r>
+      <w:r>
+        <w:rPr>
+          <w:sz w:val="24"/>
+          <w:szCs w:val="40"/>
+        </w:rPr>
+        <w:t>.</w:t>
+      </w:r>
+      <w:r>
+        <w:rPr>
+          <w:sz w:val="24"/>
+          <w:szCs w:val="40"/>
+        </w:rPr>
+        <w:t xml:space="preserve"> </w:t>
+      </w:r>
+      <w:r>
+        <w:rPr>
+          <w:sz w:val="24"/>
+          <w:szCs w:val="40"/>
+        </w:rPr>
+        <w:t xml:space="preserve"> </w:t>
       </w:r>
     </w:p>
     <w:sectPr>
@@ -1424,9 +1613,9 @@
 <w:numbering xmlns:wpc="http://schemas.microsoft.com/office/word/2010/wordprocessingCanvas" xmlns:mc="http://schemas.openxmlformats.org/markup-compatibility/2006" xmlns:o="urn:schemas-microsoft-com:office:office" xmlns:r="http://schemas.openxmlformats.org/officeDocument/2006/relationships" xmlns:m="http://schemas.openxmlformats.org/officeDocument/2006/math" xmlns:v="urn:schemas-microsoft-com:vml" xmlns:wp14="http://schemas.microsoft.com/office/word/2010/wordprocessingDrawing" xmlns:wp="http://schemas.openxmlformats.org/drawingml/2006/wordprocessingDrawing" xmlns:w10="urn:schemas-microsoft-com:office:word" xmlns:w="http://schemas.openxmlformats.org/wordprocessingml/2006/main" xmlns:w14="http://schemas.microsoft.com/office/word/2010/wordml" xmlns:w15="http://schemas.microsoft.com/office/word/2012/wordml" xmlns:wpg="http://schemas.microsoft.com/office/word/2010/wordprocessingGroup" xmlns:wpi="http://schemas.microsoft.com/office/word/2010/wordprocessingInk" xmlns:wne="http://schemas.microsoft.com/office/word/2006/wordml" xmlns:wps="http://schemas.microsoft.com/office/word/2010/wordprocessingShape" mc:Ignorable="w14 w15 wp14">
   <w:abstractNum w:abstractNumId="0">
     <w:nsid w:val="5762090D"/>
-    <w:multiLevelType w:val="hybridMultilevel"/>
-    <w:tmpl w:val="6FA45A88"/>
-    <w:lvl w:ilvl="0" w:tplc="7582917A">
+    <w:multiLevelType w:val="multilevel"/>
+    <w:tmpl w:val="9D0C76BE"/>
+    <w:lvl w:ilvl="0">
       <w:start w:val="3"/>
       <w:numFmt w:val="decimal"/>
       <w:lvlText w:val="%1."/>
@@ -1438,77 +1627,109 @@
         <w:rFonts w:hint="default"/>
       </w:rPr>
     </w:lvl>
-    <w:lvl w:ilvl="1" w:tplc="04090019" w:tentative="1">
-      <w:start w:val="1"/>
-      <w:numFmt w:val="lowerLetter"/>
-      <w:lvlText w:val="%2."/>
-      <w:lvlJc w:val="left"/>
-      <w:pPr>
-        <w:ind w:left="1800" w:hanging="360"/>
-      </w:pPr>
-    </w:lvl>
-    <w:lvl w:ilvl="2" w:tplc="0409001B" w:tentative="1">
-      <w:start w:val="1"/>
-      <w:numFmt w:val="lowerRoman"/>
-      <w:lvlText w:val="%3."/>
-      <w:lvlJc w:val="right"/>
-      <w:pPr>
-        <w:ind w:left="2520" w:hanging="180"/>
-      </w:pPr>
-    </w:lvl>
-    <w:lvl w:ilvl="3" w:tplc="0409000F" w:tentative="1">
+    <w:lvl w:ilvl="1">
       <w:start w:val="1"/>
       <w:numFmt w:val="decimal"/>
-      <w:lvlText w:val="%4."/>
+      <w:isLgl/>
+      <w:lvlText w:val="%1.%2."/>
       <w:lvlJc w:val="left"/>
       <w:pPr>
-        <w:ind w:left="3240" w:hanging="360"/>
-      </w:pPr>
+        <w:ind w:left="1080" w:hanging="360"/>
+      </w:pPr>
+      <w:rPr>
+        <w:rFonts w:hint="default"/>
+      </w:rPr>
     </w:lvl>
-    <w:lvl w:ilvl="4" w:tplc="04090019" w:tentative="1">
-      <w:start w:val="1"/>
-      <w:numFmt w:val="lowerLetter"/>
-      <w:lvlText w:val="%5."/>
-      <w:lvlJc w:val="left"/>
-      <w:pPr>
-        <w:ind w:left="3960" w:hanging="360"/>
-      </w:pPr>
-    </w:lvl>
-    <w:lvl w:ilvl="5" w:tplc="0409001B" w:tentative="1">
-      <w:start w:val="1"/>
-      <w:numFmt w:val="lowerRoman"/>
-      <w:lvlText w:val="%6."/>
-      <w:lvlJc w:val="right"/>
-      <w:pPr>
-        <w:ind w:left="4680" w:hanging="180"/>
-      </w:pPr>
-    </w:lvl>
-    <w:lvl w:ilvl="6" w:tplc="0409000F" w:tentative="1">
+    <w:lvl w:ilvl="2">
       <w:start w:val="1"/>
       <w:numFmt w:val="decimal"/>
-      <w:lvlText w:val="%7."/>
+      <w:isLgl/>
+      <w:lvlText w:val="%1.%2.%3."/>
       <w:lvlJc w:val="left"/>
       <w:pPr>
-        <w:ind w:left="5400" w:hanging="360"/>
-      </w:pPr>
+        <w:ind w:left="1440" w:hanging="720"/>
+      </w:pPr>
+      <w:rPr>
+        <w:rFonts w:hint="default"/>
+      </w:rPr>
     </w:lvl>
-    <w:lvl w:ilvl="7" w:tplc="04090019" w:tentative="1">
+    <w:lvl w:ilvl="3">
       <w:start w:val="1"/>
-      <w:numFmt w:val="lowerLetter"/>
-      <w:lvlText w:val="%8."/>
+      <w:numFmt w:val="decimal"/>
+      <w:isLgl/>
+      <w:lvlText w:val="%1.%2.%3.%4."/>
       <w:lvlJc w:val="left"/>
       <w:pPr>
-        <w:ind w:left="6120" w:hanging="360"/>
-      </w:pPr>
+        <w:ind w:left="1440" w:hanging="720"/>
+      </w:pPr>
+      <w:rPr>
+        <w:rFonts w:hint="default"/>
+      </w:rPr>
     </w:lvl>
-    <w:lvl w:ilvl="8" w:tplc="0409001B" w:tentative="1">
+    <w:lvl w:ilvl="4">
       <w:start w:val="1"/>
-      <w:numFmt w:val="lowerRoman"/>
-      <w:lvlText w:val="%9."/>
-      <w:lvlJc w:val="right"/>
-      <w:pPr>
-        <w:ind w:left="6840" w:hanging="180"/>
-      </w:pPr>
+      <w:numFmt w:val="decimal"/>
+      <w:isLgl/>
+      <w:lvlText w:val="%1.%2.%3.%4.%5."/>
+      <w:lvlJc w:val="left"/>
+      <w:pPr>
+        <w:ind w:left="1800" w:hanging="1080"/>
+      </w:pPr>
+      <w:rPr>
+        <w:rFonts w:hint="default"/>
+      </w:rPr>
+    </w:lvl>
+    <w:lvl w:ilvl="5">
+      <w:start w:val="1"/>
+      <w:numFmt w:val="decimal"/>
+      <w:isLgl/>
+      <w:lvlText w:val="%1.%2.%3.%4.%5.%6."/>
+      <w:lvlJc w:val="left"/>
+      <w:pPr>
+        <w:ind w:left="1800" w:hanging="1080"/>
+      </w:pPr>
+      <w:rPr>
+        <w:rFonts w:hint="default"/>
+      </w:rPr>
+    </w:lvl>
+    <w:lvl w:ilvl="6">
+      <w:start w:val="1"/>
+      <w:numFmt w:val="decimal"/>
+      <w:isLgl/>
+      <w:lvlText w:val="%1.%2.%3.%4.%5.%6.%7."/>
+      <w:lvlJc w:val="left"/>
+      <w:pPr>
+        <w:ind w:left="2160" w:hanging="1440"/>
+      </w:pPr>
+      <w:rPr>
+        <w:rFonts w:hint="default"/>
+      </w:rPr>
+    </w:lvl>
+    <w:lvl w:ilvl="7">
+      <w:start w:val="1"/>
+      <w:numFmt w:val="decimal"/>
+      <w:isLgl/>
+      <w:lvlText w:val="%1.%2.%3.%4.%5.%6.%7.%8."/>
+      <w:lvlJc w:val="left"/>
+      <w:pPr>
+        <w:ind w:left="2160" w:hanging="1440"/>
+      </w:pPr>
+      <w:rPr>
+        <w:rFonts w:hint="default"/>
+      </w:rPr>
+    </w:lvl>
+    <w:lvl w:ilvl="8">
+      <w:start w:val="1"/>
+      <w:numFmt w:val="decimal"/>
+      <w:isLgl/>
+      <w:lvlText w:val="%1.%2.%3.%4.%5.%6.%7.%8.%9."/>
+      <w:lvlJc w:val="left"/>
+      <w:pPr>
+        <w:ind w:left="2520" w:hanging="1800"/>
+      </w:pPr>
+      <w:rPr>
+        <w:rFonts w:hint="default"/>
+      </w:rPr>
     </w:lvl>
   </w:abstractNum>
   <w:abstractNum w:abstractNumId="1">

</xml_diff>